<commit_message>
Add datatype XSD to inventory
</commit_message>
<xml_diff>
--- a/dist/API4KP Inventory.docx
+++ b/dist/API4KP Inventory.docx
@@ -3927,6 +3927,1057 @@
         <w:t>https://www.omg.org/spec/API4KP/api4kp-kpc.rdf</w:t>
       </w:r>
     </w:p>
+    <w:p>
+      <w:pPr>
+        <w:pageBreakBefore w:val="true"/>
+      </w:pPr>
+    </w:p>
+    <w:p>
+      <w:pPr>
+        <w:jc w:val="center"/>
+      </w:pPr>
+      <w:r>
+        <w:rPr>
+          <w:rFonts w:ascii="Times" w:hAnsi="Times" w:cs="Times" w:eastAsia="Times"/>
+          <w:b w:val="false"/>
+          <w:i w:val="false"/>
+          <w:sz w:val="24"/>
+        </w:rPr>
+        <w:t>Datatype Schemas</w:t>
+      </w:r>
+    </w:p>
+    <w:p>
+      <w:r>
+        <w:rPr>
+          <w:rFonts w:ascii="Times" w:hAnsi="Times" w:cs="Times" w:eastAsia="Times"/>
+          <w:b w:val="false"/>
+          <w:i w:val="false"/>
+          <w:sz w:val="24"/>
+        </w:rPr>
+        <w:cr/>
+        <w:tab/>
+        <w:t>Description:</w:t>
+      </w:r>
+      <w:r>
+        <w:rPr>
+          <w:rFonts w:ascii="Times" w:hAnsi="Times" w:cs="Times" w:eastAsia="Times"/>
+          <w:b w:val="false"/>
+          <w:i w:val="false"/>
+          <w:sz w:val="24"/>
+        </w:rPr>
+        <w:tab/>
+        <w:t>API4KP XML Schemas derived from the UML model files (.xsd)</w:t>
+      </w:r>
+      <w:r>
+        <w:rPr>
+          <w:rFonts w:ascii="Times" w:hAnsi="Times" w:cs="Times" w:eastAsia="Times"/>
+          <w:b w:val="false"/>
+          <w:i w:val="false"/>
+          <w:sz w:val="24"/>
+        </w:rPr>
+        <w:cr/>
+        <w:tab/>
+        <w:t>Doc Number:</w:t>
+      </w:r>
+      <w:r>
+        <w:rPr>
+          <w:rFonts w:ascii="Times" w:hAnsi="Times" w:cs="Times" w:eastAsia="Times"/>
+          <w:b w:val="false"/>
+          <w:i w:val="false"/>
+          <w:sz w:val="24"/>
+        </w:rPr>
+        <w:tab/>
+        <w:t>ad/2021-02-08</w:t>
+      </w:r>
+      <w:r>
+        <w:rPr>
+          <w:rFonts w:ascii="Times" w:hAnsi="Times" w:cs="Times" w:eastAsia="Times"/>
+          <w:b w:val="false"/>
+          <w:i w:val="false"/>
+          <w:sz w:val="24"/>
+        </w:rPr>
+        <w:cr/>
+        <w:tab/>
+        <w:t>Filename:</w:t>
+      </w:r>
+      <w:r>
+        <w:rPr>
+          <w:rFonts w:ascii="Times" w:hAnsi="Times" w:cs="Times" w:eastAsia="Times"/>
+          <w:b w:val="false"/>
+          <w:i w:val="false"/>
+          <w:sz w:val="24"/>
+        </w:rPr>
+        <w:tab/>
+        <w:t>services.xsd</w:t>
+      </w:r>
+      <w:r>
+        <w:rPr>
+          <w:rFonts w:ascii="Times" w:hAnsi="Times" w:cs="Times" w:eastAsia="Times"/>
+          <w:b w:val="false"/>
+          <w:i w:val="false"/>
+          <w:sz w:val="24"/>
+        </w:rPr>
+        <w:cr/>
+        <w:tab/>
+        <w:t>Normative:</w:t>
+      </w:r>
+      <w:r>
+        <w:rPr>
+          <w:rFonts w:ascii="Times" w:hAnsi="Times" w:cs="Times" w:eastAsia="Times"/>
+          <w:b w:val="false"/>
+          <w:i w:val="false"/>
+          <w:sz w:val="24"/>
+        </w:rPr>
+        <w:tab/>
+        <w:t>Yes</w:t>
+      </w:r>
+      <w:r>
+        <w:rPr>
+          <w:rFonts w:ascii="Times" w:hAnsi="Times" w:cs="Times" w:eastAsia="Times"/>
+          <w:b w:val="false"/>
+          <w:i w:val="false"/>
+          <w:sz w:val="24"/>
+        </w:rPr>
+        <w:cr/>
+        <w:tab/>
+        <w:t>Dependencies:</w:t>
+      </w:r>
+      <w:r>
+        <w:rPr>
+          <w:rFonts w:ascii="Times" w:hAnsi="Times" w:cs="Times" w:eastAsia="Times"/>
+          <w:b w:val="false"/>
+          <w:i w:val="false"/>
+          <w:sz w:val="24"/>
+        </w:rPr>
+        <w:tab/>
+        <w:t>id.xsd</w:t>
+      </w:r>
+      <w:r>
+        <w:rPr>
+          <w:rFonts w:ascii="Times" w:hAnsi="Times" w:cs="Times" w:eastAsia="Times"/>
+          <w:b w:val="false"/>
+          <w:i w:val="false"/>
+          <w:sz w:val="24"/>
+        </w:rPr>
+        <w:cr/>
+        <w:tab/>
+        <w:t>URL:</w:t>
+      </w:r>
+      <w:r>
+        <w:rPr>
+          <w:rFonts w:ascii="Times" w:hAnsi="Times" w:cs="Times" w:eastAsia="Times"/>
+          <w:b w:val="false"/>
+          <w:i w:val="false"/>
+          <w:sz w:val="24"/>
+        </w:rPr>
+        <w:tab/>
+        <w:tab/>
+        <w:t>https://www.omg.org/spec/API4KP/20210201/api4kp/services/services.xsd</w:t>
+      </w:r>
+    </w:p>
+    <w:p>
+      <w:r>
+        <w:rPr>
+          <w:rFonts w:ascii="Times" w:hAnsi="Times" w:cs="Times" w:eastAsia="Times"/>
+          <w:b w:val="false"/>
+          <w:i w:val="false"/>
+          <w:sz w:val="24"/>
+        </w:rPr>
+        <w:cr/>
+        <w:tab/>
+        <w:t>Description:</w:t>
+      </w:r>
+      <w:r>
+        <w:rPr>
+          <w:rFonts w:ascii="Times" w:hAnsi="Times" w:cs="Times" w:eastAsia="Times"/>
+          <w:b w:val="false"/>
+          <w:i w:val="false"/>
+          <w:sz w:val="24"/>
+        </w:rPr>
+        <w:tab/>
+        <w:t>API4KP XML Schemas derived from the UML model files (.xsd)</w:t>
+      </w:r>
+      <w:r>
+        <w:rPr>
+          <w:rFonts w:ascii="Times" w:hAnsi="Times" w:cs="Times" w:eastAsia="Times"/>
+          <w:b w:val="false"/>
+          <w:i w:val="false"/>
+          <w:sz w:val="24"/>
+        </w:rPr>
+        <w:cr/>
+        <w:tab/>
+        <w:t>Doc Number:</w:t>
+      </w:r>
+      <w:r>
+        <w:rPr>
+          <w:rFonts w:ascii="Times" w:hAnsi="Times" w:cs="Times" w:eastAsia="Times"/>
+          <w:b w:val="false"/>
+          <w:i w:val="false"/>
+          <w:sz w:val="24"/>
+        </w:rPr>
+        <w:tab/>
+        <w:t>ad/2021-02-08</w:t>
+      </w:r>
+      <w:r>
+        <w:rPr>
+          <w:rFonts w:ascii="Times" w:hAnsi="Times" w:cs="Times" w:eastAsia="Times"/>
+          <w:b w:val="false"/>
+          <w:i w:val="false"/>
+          <w:sz w:val="24"/>
+        </w:rPr>
+        <w:cr/>
+        <w:tab/>
+        <w:t>Filename:</w:t>
+      </w:r>
+      <w:r>
+        <w:rPr>
+          <w:rFonts w:ascii="Times" w:hAnsi="Times" w:cs="Times" w:eastAsia="Times"/>
+          <w:b w:val="false"/>
+          <w:i w:val="false"/>
+          <w:sz w:val="24"/>
+        </w:rPr>
+        <w:tab/>
+        <w:t>inference.xsd</w:t>
+      </w:r>
+      <w:r>
+        <w:rPr>
+          <w:rFonts w:ascii="Times" w:hAnsi="Times" w:cs="Times" w:eastAsia="Times"/>
+          <w:b w:val="false"/>
+          <w:i w:val="false"/>
+          <w:sz w:val="24"/>
+        </w:rPr>
+        <w:cr/>
+        <w:tab/>
+        <w:t>Normative:</w:t>
+      </w:r>
+      <w:r>
+        <w:rPr>
+          <w:rFonts w:ascii="Times" w:hAnsi="Times" w:cs="Times" w:eastAsia="Times"/>
+          <w:b w:val="false"/>
+          <w:i w:val="false"/>
+          <w:sz w:val="24"/>
+        </w:rPr>
+        <w:tab/>
+        <w:t>Yes</w:t>
+      </w:r>
+      <w:r>
+        <w:rPr>
+          <w:rFonts w:ascii="Times" w:hAnsi="Times" w:cs="Times" w:eastAsia="Times"/>
+          <w:b w:val="false"/>
+          <w:i w:val="false"/>
+          <w:sz w:val="24"/>
+        </w:rPr>
+        <w:cr/>
+        <w:tab/>
+        <w:t>Dependencies:</w:t>
+      </w:r>
+      <w:r>
+        <w:rPr>
+          <w:rFonts w:ascii="Times" w:hAnsi="Times" w:cs="Times" w:eastAsia="Times"/>
+          <w:b w:val="false"/>
+          <w:i w:val="false"/>
+          <w:sz w:val="24"/>
+        </w:rPr>
+        <w:tab/>
+        <w:t>services.xsd</w:t>
+      </w:r>
+      <w:r>
+        <w:rPr>
+          <w:rFonts w:ascii="Times" w:hAnsi="Times" w:cs="Times" w:eastAsia="Times"/>
+          <w:b w:val="false"/>
+          <w:i w:val="false"/>
+          <w:sz w:val="24"/>
+        </w:rPr>
+        <w:cr/>
+        <w:tab/>
+        <w:t>URL:</w:t>
+      </w:r>
+      <w:r>
+        <w:rPr>
+          <w:rFonts w:ascii="Times" w:hAnsi="Times" w:cs="Times" w:eastAsia="Times"/>
+          <w:b w:val="false"/>
+          <w:i w:val="false"/>
+          <w:sz w:val="24"/>
+        </w:rPr>
+        <w:tab/>
+        <w:tab/>
+        <w:t>https://www.omg.org/spec/API4KP/20210201/api4kp/services/inference/inference.xsd</w:t>
+      </w:r>
+    </w:p>
+    <w:p>
+      <w:r>
+        <w:rPr>
+          <w:rFonts w:ascii="Times" w:hAnsi="Times" w:cs="Times" w:eastAsia="Times"/>
+          <w:b w:val="false"/>
+          <w:i w:val="false"/>
+          <w:sz w:val="24"/>
+        </w:rPr>
+        <w:cr/>
+        <w:tab/>
+        <w:t>Description:</w:t>
+      </w:r>
+      <w:r>
+        <w:rPr>
+          <w:rFonts w:ascii="Times" w:hAnsi="Times" w:cs="Times" w:eastAsia="Times"/>
+          <w:b w:val="false"/>
+          <w:i w:val="false"/>
+          <w:sz w:val="24"/>
+        </w:rPr>
+        <w:tab/>
+        <w:t>API4KP XML Schemas derived from the UML model files (.xsd)</w:t>
+      </w:r>
+      <w:r>
+        <w:rPr>
+          <w:rFonts w:ascii="Times" w:hAnsi="Times" w:cs="Times" w:eastAsia="Times"/>
+          <w:b w:val="false"/>
+          <w:i w:val="false"/>
+          <w:sz w:val="24"/>
+        </w:rPr>
+        <w:cr/>
+        <w:tab/>
+        <w:t>Doc Number:</w:t>
+      </w:r>
+      <w:r>
+        <w:rPr>
+          <w:rFonts w:ascii="Times" w:hAnsi="Times" w:cs="Times" w:eastAsia="Times"/>
+          <w:b w:val="false"/>
+          <w:i w:val="false"/>
+          <w:sz w:val="24"/>
+        </w:rPr>
+        <w:tab/>
+        <w:t>ad/2021-02-08</w:t>
+      </w:r>
+      <w:r>
+        <w:rPr>
+          <w:rFonts w:ascii="Times" w:hAnsi="Times" w:cs="Times" w:eastAsia="Times"/>
+          <w:b w:val="false"/>
+          <w:i w:val="false"/>
+          <w:sz w:val="24"/>
+        </w:rPr>
+        <w:cr/>
+        <w:tab/>
+        <w:t>Filename:</w:t>
+      </w:r>
+      <w:r>
+        <w:rPr>
+          <w:rFonts w:ascii="Times" w:hAnsi="Times" w:cs="Times" w:eastAsia="Times"/>
+          <w:b w:val="false"/>
+          <w:i w:val="false"/>
+          <w:sz w:val="24"/>
+        </w:rPr>
+        <w:tab/>
+        <w:t>api4kp.xsd</w:t>
+      </w:r>
+      <w:r>
+        <w:rPr>
+          <w:rFonts w:ascii="Times" w:hAnsi="Times" w:cs="Times" w:eastAsia="Times"/>
+          <w:b w:val="false"/>
+          <w:i w:val="false"/>
+          <w:sz w:val="24"/>
+        </w:rPr>
+        <w:cr/>
+        <w:tab/>
+        <w:t>Normative:</w:t>
+      </w:r>
+      <w:r>
+        <w:rPr>
+          <w:rFonts w:ascii="Times" w:hAnsi="Times" w:cs="Times" w:eastAsia="Times"/>
+          <w:b w:val="false"/>
+          <w:i w:val="false"/>
+          <w:sz w:val="24"/>
+        </w:rPr>
+        <w:tab/>
+        <w:t>Yes</w:t>
+      </w:r>
+      <w:r>
+        <w:rPr>
+          <w:rFonts w:ascii="Times" w:hAnsi="Times" w:cs="Times" w:eastAsia="Times"/>
+          <w:b w:val="false"/>
+          <w:i w:val="false"/>
+          <w:sz w:val="24"/>
+        </w:rPr>
+        <w:cr/>
+        <w:tab/>
+        <w:t>Dependencies:</w:t>
+      </w:r>
+      <w:r>
+        <w:rPr>
+          <w:rFonts w:ascii="Times" w:hAnsi="Times" w:cs="Times" w:eastAsia="Times"/>
+          <w:b w:val="false"/>
+          <w:i w:val="false"/>
+          <w:sz w:val="24"/>
+        </w:rPr>
+        <w:tab/>
+        <w:t>none</w:t>
+      </w:r>
+      <w:r>
+        <w:rPr>
+          <w:rFonts w:ascii="Times" w:hAnsi="Times" w:cs="Times" w:eastAsia="Times"/>
+          <w:b w:val="false"/>
+          <w:i w:val="false"/>
+          <w:sz w:val="24"/>
+        </w:rPr>
+        <w:cr/>
+        <w:tab/>
+        <w:t>URL:</w:t>
+      </w:r>
+      <w:r>
+        <w:rPr>
+          <w:rFonts w:ascii="Times" w:hAnsi="Times" w:cs="Times" w:eastAsia="Times"/>
+          <w:b w:val="false"/>
+          <w:i w:val="false"/>
+          <w:sz w:val="24"/>
+        </w:rPr>
+        <w:tab/>
+        <w:tab/>
+        <w:t>https://www.omg.org/spec/API4KP/20210201/api4kp/api4kp.xsd</w:t>
+      </w:r>
+    </w:p>
+    <w:p>
+      <w:r>
+        <w:rPr>
+          <w:rFonts w:ascii="Times" w:hAnsi="Times" w:cs="Times" w:eastAsia="Times"/>
+          <w:b w:val="false"/>
+          <w:i w:val="false"/>
+          <w:sz w:val="24"/>
+        </w:rPr>
+        <w:cr/>
+        <w:tab/>
+        <w:t>Description:</w:t>
+      </w:r>
+      <w:r>
+        <w:rPr>
+          <w:rFonts w:ascii="Times" w:hAnsi="Times" w:cs="Times" w:eastAsia="Times"/>
+          <w:b w:val="false"/>
+          <w:i w:val="false"/>
+          <w:sz w:val="24"/>
+        </w:rPr>
+        <w:tab/>
+        <w:t>API4KP XML Schemas derived from the UML model files (.xsd)</w:t>
+      </w:r>
+      <w:r>
+        <w:rPr>
+          <w:rFonts w:ascii="Times" w:hAnsi="Times" w:cs="Times" w:eastAsia="Times"/>
+          <w:b w:val="false"/>
+          <w:i w:val="false"/>
+          <w:sz w:val="24"/>
+        </w:rPr>
+        <w:cr/>
+        <w:tab/>
+        <w:t>Doc Number:</w:t>
+      </w:r>
+      <w:r>
+        <w:rPr>
+          <w:rFonts w:ascii="Times" w:hAnsi="Times" w:cs="Times" w:eastAsia="Times"/>
+          <w:b w:val="false"/>
+          <w:i w:val="false"/>
+          <w:sz w:val="24"/>
+        </w:rPr>
+        <w:tab/>
+        <w:t>ad/2021-02-08</w:t>
+      </w:r>
+      <w:r>
+        <w:rPr>
+          <w:rFonts w:ascii="Times" w:hAnsi="Times" w:cs="Times" w:eastAsia="Times"/>
+          <w:b w:val="false"/>
+          <w:i w:val="false"/>
+          <w:sz w:val="24"/>
+        </w:rPr>
+        <w:cr/>
+        <w:tab/>
+        <w:t>Filename:</w:t>
+      </w:r>
+      <w:r>
+        <w:rPr>
+          <w:rFonts w:ascii="Times" w:hAnsi="Times" w:cs="Times" w:eastAsia="Times"/>
+          <w:b w:val="false"/>
+          <w:i w:val="false"/>
+          <w:sz w:val="24"/>
+        </w:rPr>
+        <w:tab/>
+        <w:t>id.xsd</w:t>
+      </w:r>
+      <w:r>
+        <w:rPr>
+          <w:rFonts w:ascii="Times" w:hAnsi="Times" w:cs="Times" w:eastAsia="Times"/>
+          <w:b w:val="false"/>
+          <w:i w:val="false"/>
+          <w:sz w:val="24"/>
+        </w:rPr>
+        <w:cr/>
+        <w:tab/>
+        <w:t>Normative:</w:t>
+      </w:r>
+      <w:r>
+        <w:rPr>
+          <w:rFonts w:ascii="Times" w:hAnsi="Times" w:cs="Times" w:eastAsia="Times"/>
+          <w:b w:val="false"/>
+          <w:i w:val="false"/>
+          <w:sz w:val="24"/>
+        </w:rPr>
+        <w:tab/>
+        <w:t>Yes</w:t>
+      </w:r>
+      <w:r>
+        <w:rPr>
+          <w:rFonts w:ascii="Times" w:hAnsi="Times" w:cs="Times" w:eastAsia="Times"/>
+          <w:b w:val="false"/>
+          <w:i w:val="false"/>
+          <w:sz w:val="24"/>
+        </w:rPr>
+        <w:cr/>
+        <w:tab/>
+        <w:t>Dependencies:</w:t>
+      </w:r>
+      <w:r>
+        <w:rPr>
+          <w:rFonts w:ascii="Times" w:hAnsi="Times" w:cs="Times" w:eastAsia="Times"/>
+          <w:b w:val="false"/>
+          <w:i w:val="false"/>
+          <w:sz w:val="24"/>
+        </w:rPr>
+        <w:tab/>
+        <w:t>api4kp.xsd</w:t>
+      </w:r>
+      <w:r>
+        <w:rPr>
+          <w:rFonts w:ascii="Times" w:hAnsi="Times" w:cs="Times" w:eastAsia="Times"/>
+          <w:b w:val="false"/>
+          <w:i w:val="false"/>
+          <w:sz w:val="24"/>
+        </w:rPr>
+        <w:cr/>
+        <w:tab/>
+        <w:t>URL:</w:t>
+      </w:r>
+      <w:r>
+        <w:rPr>
+          <w:rFonts w:ascii="Times" w:hAnsi="Times" w:cs="Times" w:eastAsia="Times"/>
+          <w:b w:val="false"/>
+          <w:i w:val="false"/>
+          <w:sz w:val="24"/>
+        </w:rPr>
+        <w:tab/>
+        <w:tab/>
+        <w:t>https://www.omg.org/spec/API4KP/20210201/api4kp/id/id.xsd</w:t>
+      </w:r>
+    </w:p>
+    <w:p>
+      <w:r>
+        <w:rPr>
+          <w:rFonts w:ascii="Times" w:hAnsi="Times" w:cs="Times" w:eastAsia="Times"/>
+          <w:b w:val="false"/>
+          <w:i w:val="false"/>
+          <w:sz w:val="24"/>
+        </w:rPr>
+        <w:cr/>
+        <w:tab/>
+        <w:t>Description:</w:t>
+      </w:r>
+      <w:r>
+        <w:rPr>
+          <w:rFonts w:ascii="Times" w:hAnsi="Times" w:cs="Times" w:eastAsia="Times"/>
+          <w:b w:val="false"/>
+          <w:i w:val="false"/>
+          <w:sz w:val="24"/>
+        </w:rPr>
+        <w:tab/>
+        <w:t>API4KP XML Schemas derived from the UML model files (.xsd)</w:t>
+      </w:r>
+      <w:r>
+        <w:rPr>
+          <w:rFonts w:ascii="Times" w:hAnsi="Times" w:cs="Times" w:eastAsia="Times"/>
+          <w:b w:val="false"/>
+          <w:i w:val="false"/>
+          <w:sz w:val="24"/>
+        </w:rPr>
+        <w:cr/>
+        <w:tab/>
+        <w:t>Doc Number:</w:t>
+      </w:r>
+      <w:r>
+        <w:rPr>
+          <w:rFonts w:ascii="Times" w:hAnsi="Times" w:cs="Times" w:eastAsia="Times"/>
+          <w:b w:val="false"/>
+          <w:i w:val="false"/>
+          <w:sz w:val="24"/>
+        </w:rPr>
+        <w:tab/>
+        <w:t>ad/2021-02-08</w:t>
+      </w:r>
+      <w:r>
+        <w:rPr>
+          <w:rFonts w:ascii="Times" w:hAnsi="Times" w:cs="Times" w:eastAsia="Times"/>
+          <w:b w:val="false"/>
+          <w:i w:val="false"/>
+          <w:sz w:val="24"/>
+        </w:rPr>
+        <w:cr/>
+        <w:tab/>
+        <w:t>Filename:</w:t>
+      </w:r>
+      <w:r>
+        <w:rPr>
+          <w:rFonts w:ascii="Times" w:hAnsi="Times" w:cs="Times" w:eastAsia="Times"/>
+          <w:b w:val="false"/>
+          <w:i w:val="false"/>
+          <w:sz w:val="24"/>
+        </w:rPr>
+        <w:tab/>
+        <w:t>surrogate.xsd</w:t>
+      </w:r>
+      <w:r>
+        <w:rPr>
+          <w:rFonts w:ascii="Times" w:hAnsi="Times" w:cs="Times" w:eastAsia="Times"/>
+          <w:b w:val="false"/>
+          <w:i w:val="false"/>
+          <w:sz w:val="24"/>
+        </w:rPr>
+        <w:cr/>
+        <w:tab/>
+        <w:t>Normative:</w:t>
+      </w:r>
+      <w:r>
+        <w:rPr>
+          <w:rFonts w:ascii="Times" w:hAnsi="Times" w:cs="Times" w:eastAsia="Times"/>
+          <w:b w:val="false"/>
+          <w:i w:val="false"/>
+          <w:sz w:val="24"/>
+        </w:rPr>
+        <w:tab/>
+        <w:t>Yes</w:t>
+      </w:r>
+      <w:r>
+        <w:rPr>
+          <w:rFonts w:ascii="Times" w:hAnsi="Times" w:cs="Times" w:eastAsia="Times"/>
+          <w:b w:val="false"/>
+          <w:i w:val="false"/>
+          <w:sz w:val="24"/>
+        </w:rPr>
+        <w:cr/>
+        <w:tab/>
+        <w:t>Dependencies:</w:t>
+      </w:r>
+      <w:r>
+        <w:rPr>
+          <w:rFonts w:ascii="Times" w:hAnsi="Times" w:cs="Times" w:eastAsia="Times"/>
+          <w:b w:val="false"/>
+          <w:i w:val="false"/>
+          <w:sz w:val="24"/>
+        </w:rPr>
+        <w:tab/>
+        <w:t>id.xsd,services.xsd</w:t>
+      </w:r>
+      <w:r>
+        <w:rPr>
+          <w:rFonts w:ascii="Times" w:hAnsi="Times" w:cs="Times" w:eastAsia="Times"/>
+          <w:b w:val="false"/>
+          <w:i w:val="false"/>
+          <w:sz w:val="24"/>
+        </w:rPr>
+        <w:cr/>
+        <w:tab/>
+        <w:t>URL:</w:t>
+      </w:r>
+      <w:r>
+        <w:rPr>
+          <w:rFonts w:ascii="Times" w:hAnsi="Times" w:cs="Times" w:eastAsia="Times"/>
+          <w:b w:val="false"/>
+          <w:i w:val="false"/>
+          <w:sz w:val="24"/>
+        </w:rPr>
+        <w:tab/>
+        <w:tab/>
+        <w:t>https://www.omg.org/spec/API4KP/20210201/surrogate/surrogate.xsd</w:t>
+      </w:r>
+    </w:p>
+    <w:p>
+      <w:r>
+        <w:rPr>
+          <w:rFonts w:ascii="Times" w:hAnsi="Times" w:cs="Times" w:eastAsia="Times"/>
+          <w:b w:val="false"/>
+          <w:i w:val="false"/>
+          <w:sz w:val="24"/>
+        </w:rPr>
+        <w:cr/>
+        <w:tab/>
+        <w:t>Description:</w:t>
+      </w:r>
+      <w:r>
+        <w:rPr>
+          <w:rFonts w:ascii="Times" w:hAnsi="Times" w:cs="Times" w:eastAsia="Times"/>
+          <w:b w:val="false"/>
+          <w:i w:val="false"/>
+          <w:sz w:val="24"/>
+        </w:rPr>
+        <w:tab/>
+        <w:t>API4KP XML Schemas derived from the UML model files (.xsd)</w:t>
+      </w:r>
+      <w:r>
+        <w:rPr>
+          <w:rFonts w:ascii="Times" w:hAnsi="Times" w:cs="Times" w:eastAsia="Times"/>
+          <w:b w:val="false"/>
+          <w:i w:val="false"/>
+          <w:sz w:val="24"/>
+        </w:rPr>
+        <w:cr/>
+        <w:tab/>
+        <w:t>Doc Number:</w:t>
+      </w:r>
+      <w:r>
+        <w:rPr>
+          <w:rFonts w:ascii="Times" w:hAnsi="Times" w:cs="Times" w:eastAsia="Times"/>
+          <w:b w:val="false"/>
+          <w:i w:val="false"/>
+          <w:sz w:val="24"/>
+        </w:rPr>
+        <w:tab/>
+        <w:t>ad/2021-02-08</w:t>
+      </w:r>
+      <w:r>
+        <w:rPr>
+          <w:rFonts w:ascii="Times" w:hAnsi="Times" w:cs="Times" w:eastAsia="Times"/>
+          <w:b w:val="false"/>
+          <w:i w:val="false"/>
+          <w:sz w:val="24"/>
+        </w:rPr>
+        <w:cr/>
+        <w:tab/>
+        <w:t>Filename:</w:t>
+      </w:r>
+      <w:r>
+        <w:rPr>
+          <w:rFonts w:ascii="Times" w:hAnsi="Times" w:cs="Times" w:eastAsia="Times"/>
+          <w:b w:val="false"/>
+          <w:i w:val="false"/>
+          <w:sz w:val="24"/>
+        </w:rPr>
+        <w:tab/>
+        <w:t>repository.xsd</w:t>
+      </w:r>
+      <w:r>
+        <w:rPr>
+          <w:rFonts w:ascii="Times" w:hAnsi="Times" w:cs="Times" w:eastAsia="Times"/>
+          <w:b w:val="false"/>
+          <w:i w:val="false"/>
+          <w:sz w:val="24"/>
+        </w:rPr>
+        <w:cr/>
+        <w:tab/>
+        <w:t>Normative:</w:t>
+      </w:r>
+      <w:r>
+        <w:rPr>
+          <w:rFonts w:ascii="Times" w:hAnsi="Times" w:cs="Times" w:eastAsia="Times"/>
+          <w:b w:val="false"/>
+          <w:i w:val="false"/>
+          <w:sz w:val="24"/>
+        </w:rPr>
+        <w:tab/>
+        <w:t>Yes</w:t>
+      </w:r>
+      <w:r>
+        <w:rPr>
+          <w:rFonts w:ascii="Times" w:hAnsi="Times" w:cs="Times" w:eastAsia="Times"/>
+          <w:b w:val="false"/>
+          <w:i w:val="false"/>
+          <w:sz w:val="24"/>
+        </w:rPr>
+        <w:cr/>
+        <w:tab/>
+        <w:t>Dependencies:</w:t>
+      </w:r>
+      <w:r>
+        <w:rPr>
+          <w:rFonts w:ascii="Times" w:hAnsi="Times" w:cs="Times" w:eastAsia="Times"/>
+          <w:b w:val="false"/>
+          <w:i w:val="false"/>
+          <w:sz w:val="24"/>
+        </w:rPr>
+        <w:tab/>
+        <w:t>services.xsd</w:t>
+      </w:r>
+      <w:r>
+        <w:rPr>
+          <w:rFonts w:ascii="Times" w:hAnsi="Times" w:cs="Times" w:eastAsia="Times"/>
+          <w:b w:val="false"/>
+          <w:i w:val="false"/>
+          <w:sz w:val="24"/>
+        </w:rPr>
+        <w:cr/>
+        <w:tab/>
+        <w:t>URL:</w:t>
+      </w:r>
+      <w:r>
+        <w:rPr>
+          <w:rFonts w:ascii="Times" w:hAnsi="Times" w:cs="Times" w:eastAsia="Times"/>
+          <w:b w:val="false"/>
+          <w:i w:val="false"/>
+          <w:sz w:val="24"/>
+        </w:rPr>
+        <w:tab/>
+        <w:tab/>
+        <w:t>https://www.omg.org/spec/API4KP/20210201/api4kp/services/repository/repository.xsd</w:t>
+      </w:r>
+    </w:p>
+    <w:p>
+      <w:r>
+        <w:rPr>
+          <w:rFonts w:ascii="Times" w:hAnsi="Times" w:cs="Times" w:eastAsia="Times"/>
+          <w:b w:val="false"/>
+          <w:i w:val="false"/>
+          <w:sz w:val="24"/>
+        </w:rPr>
+        <w:cr/>
+        <w:tab/>
+        <w:t>Description:</w:t>
+      </w:r>
+      <w:r>
+        <w:rPr>
+          <w:rFonts w:ascii="Times" w:hAnsi="Times" w:cs="Times" w:eastAsia="Times"/>
+          <w:b w:val="false"/>
+          <w:i w:val="false"/>
+          <w:sz w:val="24"/>
+        </w:rPr>
+        <w:tab/>
+        <w:t>API4KP XML Schemas derived from the UML model files (.xsd)</w:t>
+      </w:r>
+      <w:r>
+        <w:rPr>
+          <w:rFonts w:ascii="Times" w:hAnsi="Times" w:cs="Times" w:eastAsia="Times"/>
+          <w:b w:val="false"/>
+          <w:i w:val="false"/>
+          <w:sz w:val="24"/>
+        </w:rPr>
+        <w:cr/>
+        <w:tab/>
+        <w:t>Doc Number:</w:t>
+      </w:r>
+      <w:r>
+        <w:rPr>
+          <w:rFonts w:ascii="Times" w:hAnsi="Times" w:cs="Times" w:eastAsia="Times"/>
+          <w:b w:val="false"/>
+          <w:i w:val="false"/>
+          <w:sz w:val="24"/>
+        </w:rPr>
+        <w:tab/>
+        <w:t>ad/2021-02-08</w:t>
+      </w:r>
+      <w:r>
+        <w:rPr>
+          <w:rFonts w:ascii="Times" w:hAnsi="Times" w:cs="Times" w:eastAsia="Times"/>
+          <w:b w:val="false"/>
+          <w:i w:val="false"/>
+          <w:sz w:val="24"/>
+        </w:rPr>
+        <w:cr/>
+        <w:tab/>
+        <w:t>Filename:</w:t>
+      </w:r>
+      <w:r>
+        <w:rPr>
+          <w:rFonts w:ascii="Times" w:hAnsi="Times" w:cs="Times" w:eastAsia="Times"/>
+          <w:b w:val="false"/>
+          <w:i w:val="false"/>
+          <w:sz w:val="24"/>
+        </w:rPr>
+        <w:tab/>
+        <w:t>datatypes.xsd</w:t>
+      </w:r>
+      <w:r>
+        <w:rPr>
+          <w:rFonts w:ascii="Times" w:hAnsi="Times" w:cs="Times" w:eastAsia="Times"/>
+          <w:b w:val="false"/>
+          <w:i w:val="false"/>
+          <w:sz w:val="24"/>
+        </w:rPr>
+        <w:cr/>
+        <w:tab/>
+        <w:t>Normative:</w:t>
+      </w:r>
+      <w:r>
+        <w:rPr>
+          <w:rFonts w:ascii="Times" w:hAnsi="Times" w:cs="Times" w:eastAsia="Times"/>
+          <w:b w:val="false"/>
+          <w:i w:val="false"/>
+          <w:sz w:val="24"/>
+        </w:rPr>
+        <w:tab/>
+        <w:t>Yes</w:t>
+      </w:r>
+      <w:r>
+        <w:rPr>
+          <w:rFonts w:ascii="Times" w:hAnsi="Times" w:cs="Times" w:eastAsia="Times"/>
+          <w:b w:val="false"/>
+          <w:i w:val="false"/>
+          <w:sz w:val="24"/>
+        </w:rPr>
+        <w:cr/>
+        <w:tab/>
+        <w:t>Dependencies:</w:t>
+      </w:r>
+      <w:r>
+        <w:rPr>
+          <w:rFonts w:ascii="Times" w:hAnsi="Times" w:cs="Times" w:eastAsia="Times"/>
+          <w:b w:val="false"/>
+          <w:i w:val="false"/>
+          <w:sz w:val="24"/>
+        </w:rPr>
+        <w:tab/>
+        <w:t>none</w:t>
+      </w:r>
+      <w:r>
+        <w:rPr>
+          <w:rFonts w:ascii="Times" w:hAnsi="Times" w:cs="Times" w:eastAsia="Times"/>
+          <w:b w:val="false"/>
+          <w:i w:val="false"/>
+          <w:sz w:val="24"/>
+        </w:rPr>
+        <w:cr/>
+        <w:tab/>
+        <w:t>URL:</w:t>
+      </w:r>
+      <w:r>
+        <w:rPr>
+          <w:rFonts w:ascii="Times" w:hAnsi="Times" w:cs="Times" w:eastAsia="Times"/>
+          <w:b w:val="false"/>
+          <w:i w:val="false"/>
+          <w:sz w:val="24"/>
+        </w:rPr>
+        <w:tab/>
+        <w:tab/>
+        <w:t>https://www.omg.org/spec/API4KP/20210201/api4kp/datatypes/datatypes.xsd</w:t>
+      </w:r>
+    </w:p>
+    <w:p>
+      <w:r>
+        <w:rPr>
+          <w:rFonts w:ascii="Times" w:hAnsi="Times" w:cs="Times" w:eastAsia="Times"/>
+          <w:b w:val="false"/>
+          <w:i w:val="false"/>
+          <w:sz w:val="24"/>
+        </w:rPr>
+        <w:cr/>
+        <w:tab/>
+        <w:t>Description:</w:t>
+      </w:r>
+      <w:r>
+        <w:rPr>
+          <w:rFonts w:ascii="Times" w:hAnsi="Times" w:cs="Times" w:eastAsia="Times"/>
+          <w:b w:val="false"/>
+          <w:i w:val="false"/>
+          <w:sz w:val="24"/>
+        </w:rPr>
+        <w:tab/>
+        <w:t>API4KP XML Schemas derived from the UML model files (.xsd)</w:t>
+      </w:r>
+      <w:r>
+        <w:rPr>
+          <w:rFonts w:ascii="Times" w:hAnsi="Times" w:cs="Times" w:eastAsia="Times"/>
+          <w:b w:val="false"/>
+          <w:i w:val="false"/>
+          <w:sz w:val="24"/>
+        </w:rPr>
+        <w:cr/>
+        <w:tab/>
+        <w:t>Doc Number:</w:t>
+      </w:r>
+      <w:r>
+        <w:rPr>
+          <w:rFonts w:ascii="Times" w:hAnsi="Times" w:cs="Times" w:eastAsia="Times"/>
+          <w:b w:val="false"/>
+          <w:i w:val="false"/>
+          <w:sz w:val="24"/>
+        </w:rPr>
+        <w:tab/>
+        <w:t>ad/2021-02-08</w:t>
+      </w:r>
+      <w:r>
+        <w:rPr>
+          <w:rFonts w:ascii="Times" w:hAnsi="Times" w:cs="Times" w:eastAsia="Times"/>
+          <w:b w:val="false"/>
+          <w:i w:val="false"/>
+          <w:sz w:val="24"/>
+        </w:rPr>
+        <w:cr/>
+        <w:tab/>
+        <w:t>Filename:</w:t>
+      </w:r>
+      <w:r>
+        <w:rPr>
+          <w:rFonts w:ascii="Times" w:hAnsi="Times" w:cs="Times" w:eastAsia="Times"/>
+          <w:b w:val="false"/>
+          <w:i w:val="false"/>
+          <w:sz w:val="24"/>
+        </w:rPr>
+        <w:tab/>
+        <w:t>transrepresentation.xsd</w:t>
+      </w:r>
+      <w:r>
+        <w:rPr>
+          <w:rFonts w:ascii="Times" w:hAnsi="Times" w:cs="Times" w:eastAsia="Times"/>
+          <w:b w:val="false"/>
+          <w:i w:val="false"/>
+          <w:sz w:val="24"/>
+        </w:rPr>
+        <w:cr/>
+        <w:tab/>
+        <w:t>Normative:</w:t>
+      </w:r>
+      <w:r>
+        <w:rPr>
+          <w:rFonts w:ascii="Times" w:hAnsi="Times" w:cs="Times" w:eastAsia="Times"/>
+          <w:b w:val="false"/>
+          <w:i w:val="false"/>
+          <w:sz w:val="24"/>
+        </w:rPr>
+        <w:tab/>
+        <w:t>Yes</w:t>
+      </w:r>
+      <w:r>
+        <w:rPr>
+          <w:rFonts w:ascii="Times" w:hAnsi="Times" w:cs="Times" w:eastAsia="Times"/>
+          <w:b w:val="false"/>
+          <w:i w:val="false"/>
+          <w:sz w:val="24"/>
+        </w:rPr>
+        <w:cr/>
+        <w:tab/>
+        <w:t>Dependencies:</w:t>
+      </w:r>
+      <w:r>
+        <w:rPr>
+          <w:rFonts w:ascii="Times" w:hAnsi="Times" w:cs="Times" w:eastAsia="Times"/>
+          <w:b w:val="false"/>
+          <w:i w:val="false"/>
+          <w:sz w:val="24"/>
+        </w:rPr>
+        <w:tab/>
+        <w:t>services.xsd</w:t>
+      </w:r>
+      <w:r>
+        <w:rPr>
+          <w:rFonts w:ascii="Times" w:hAnsi="Times" w:cs="Times" w:eastAsia="Times"/>
+          <w:b w:val="false"/>
+          <w:i w:val="false"/>
+          <w:sz w:val="24"/>
+        </w:rPr>
+        <w:cr/>
+        <w:tab/>
+        <w:t>URL:</w:t>
+      </w:r>
+      <w:r>
+        <w:rPr>
+          <w:rFonts w:ascii="Times" w:hAnsi="Times" w:cs="Times" w:eastAsia="Times"/>
+          <w:b w:val="false"/>
+          <w:i w:val="false"/>
+          <w:sz w:val="24"/>
+        </w:rPr>
+        <w:tab/>
+        <w:tab/>
+        <w:t>https://www.omg.org/spec/API4KP/20210201/api4kp/services/transrepresentation/transrepresentation.xsd</w:t>
+      </w:r>
+    </w:p>
   </w:body>
 </w:document>
 </file>
</xml_diff>

<commit_message>
Improve API documentation (version 20210201)
</commit_message>
<xml_diff>
--- a/dist/API4KP Inventory.docx
+++ b/dist/API4KP Inventory.docx
@@ -8800,135 +8800,6 @@
           <w:sz w:val="24"/>
         </w:rPr>
         <w:tab/>
-        <w:t>DerivationTypes.skos.rdf</w:t>
-      </w:r>
-      <w:r>
-        <w:rPr>
-          <w:rFonts w:ascii="Times" w:hAnsi="Times" w:cs="Times" w:eastAsia="Times"/>
-          <w:b w:val="false"/>
-          <w:i w:val="false"/>
-          <w:sz w:val="24"/>
-        </w:rPr>
-        <w:cr/>
-        <w:tab/>
-        <w:t>Normative:</w:t>
-      </w:r>
-      <w:r>
-        <w:rPr>
-          <w:rFonts w:ascii="Times" w:hAnsi="Times" w:cs="Times" w:eastAsia="Times"/>
-          <w:b w:val="false"/>
-          <w:i w:val="false"/>
-          <w:sz w:val="24"/>
-        </w:rPr>
-        <w:tab/>
-        <w:t>Yes</w:t>
-      </w:r>
-      <w:r>
-        <w:rPr>
-          <w:rFonts w:ascii="Times" w:hAnsi="Times" w:cs="Times" w:eastAsia="Times"/>
-          <w:b w:val="false"/>
-          <w:i w:val="false"/>
-          <w:sz w:val="24"/>
-        </w:rPr>
-        <w:cr/>
-        <w:tab/>
-        <w:t>Dependencies:</w:t>
-      </w:r>
-      <w:r>
-        <w:rPr>
-          <w:rFonts w:ascii="Times" w:hAnsi="Times" w:cs="Times" w:eastAsia="Times"/>
-          <w:b w:val="false"/>
-          <w:i w:val="false"/>
-          <w:sz w:val="24"/>
-        </w:rPr>
-        <w:tab/>
-        <w:t>none</w:t>
-      </w:r>
-      <w:r>
-        <w:rPr>
-          <w:rFonts w:ascii="Times" w:hAnsi="Times" w:cs="Times" w:eastAsia="Times"/>
-          <w:b w:val="false"/>
-          <w:i w:val="false"/>
-          <w:sz w:val="24"/>
-        </w:rPr>
-        <w:cr/>
-        <w:tab/>
-        <w:t>URL:</w:t>
-      </w:r>
-      <w:r>
-        <w:rPr>
-          <w:rFonts w:ascii="Times" w:hAnsi="Times" w:cs="Times" w:eastAsia="Times"/>
-          <w:b w:val="false"/>
-          <w:i w:val="false"/>
-          <w:sz w:val="24"/>
-        </w:rPr>
-        <w:tab/>
-        <w:tab/>
-        <w:t>https://www.omg.org/spec/API4KP/20210201/taxonomy/DerivationTypes.skos.rdf</w:t>
-      </w:r>
-    </w:p>
-    <w:p>
-      <w:r>
-        <w:rPr>
-          <w:rFonts w:ascii="Times" w:hAnsi="Times" w:cs="Times" w:eastAsia="Times"/>
-          <w:b w:val="false"/>
-          <w:i w:val="false"/>
-          <w:sz w:val="24"/>
-        </w:rPr>
-        <w:cr/>
-        <w:tab/>
-        <w:t>Description:</w:t>
-      </w:r>
-      <w:r>
-        <w:rPr>
-          <w:rFonts w:ascii="Times" w:hAnsi="Times" w:cs="Times" w:eastAsia="Times"/>
-          <w:b w:val="false"/>
-          <w:i w:val="false"/>
-          <w:sz w:val="24"/>
-        </w:rPr>
-        <w:tab/>
-        <w:t>API4KP SKOS vocabularies derived from the OWL ontologies (.skos.rdf)</w:t>
-      </w:r>
-      <w:r>
-        <w:rPr>
-          <w:rFonts w:ascii="Times" w:hAnsi="Times" w:cs="Times" w:eastAsia="Times"/>
-          <w:b w:val="false"/>
-          <w:i w:val="false"/>
-          <w:sz w:val="24"/>
-        </w:rPr>
-        <w:cr/>
-        <w:tab/>
-        <w:t>Doc Number:</w:t>
-      </w:r>
-      <w:r>
-        <w:rPr>
-          <w:rFonts w:ascii="Times" w:hAnsi="Times" w:cs="Times" w:eastAsia="Times"/>
-          <w:b w:val="false"/>
-          <w:i w:val="false"/>
-          <w:sz w:val="24"/>
-        </w:rPr>
-        <w:tab/>
-        <w:t>ad/2021-02-010</w:t>
-      </w:r>
-      <w:r>
-        <w:rPr>
-          <w:rFonts w:ascii="Times" w:hAnsi="Times" w:cs="Times" w:eastAsia="Times"/>
-          <w:b w:val="false"/>
-          <w:i w:val="false"/>
-          <w:sz w:val="24"/>
-        </w:rPr>
-        <w:cr/>
-        <w:tab/>
-        <w:t>Filename:</w:t>
-      </w:r>
-      <w:r>
-        <w:rPr>
-          <w:rFonts w:ascii="Times" w:hAnsi="Times" w:cs="Times" w:eastAsia="Times"/>
-          <w:b w:val="false"/>
-          <w:i w:val="false"/>
-          <w:sz w:val="24"/>
-        </w:rPr>
-        <w:tab/>
         <w:t>VariantTypes_20200801.skos.rdf</w:t>
       </w:r>
       <w:r>

</xml_diff>

<commit_message>
Add Roy's optimized IDL files
</commit_message>
<xml_diff>
--- a/dist/API4KP Inventory.docx
+++ b/dist/API4KP Inventory.docx
@@ -18909,7 +18909,7 @@
           <w:sz w:val="24"/>
         </w:rPr>
         <w:tab/>
-        <w:t>knowledgeArtifactRepository.idl</w:t>
+        <w:t>api.repository.asset.idl</w:t>
       </w:r>
       <w:r>
         <w:rPr>
@@ -18973,7 +18973,7 @@
         </w:rPr>
         <w:tab/>
         <w:tab/>
-        <w:t>https://www.omg.org/spec/API4KP/20210201/knowledgeArtifactRepository.idl</w:t>
+        <w:t>https://www.omg.org/spec/API4KP/20210201/api.repository.asset.idl</w:t>
       </w:r>
     </w:p>
     <w:p>
@@ -19038,7 +19038,7 @@
           <w:sz w:val="24"/>
         </w:rPr>
         <w:tab/>
-        <w:t>knowledgeBaseConstruction.idl</w:t>
+        <w:t>id.idl</w:t>
       </w:r>
       <w:r>
         <w:rPr>
@@ -19102,7 +19102,7 @@
         </w:rPr>
         <w:tab/>
         <w:tab/>
-        <w:t>https://www.omg.org/spec/API4KP/20210201/knowledgeBaseConstruction.idl</w:t>
+        <w:t>https://www.omg.org/spec/API4KP/20210201/id.idl</w:t>
       </w:r>
     </w:p>
     <w:p>
@@ -19167,7 +19167,7 @@
           <w:sz w:val="24"/>
         </w:rPr>
         <w:tab/>
-        <w:t>knowledgeAssetTransrepresentation.idl</w:t>
+        <w:t>api.repository.artifact.idl</w:t>
       </w:r>
       <w:r>
         <w:rPr>
@@ -19231,7 +19231,7 @@
         </w:rPr>
         <w:tab/>
         <w:tab/>
-        <w:t>https://www.omg.org/spec/API4KP/20210201/knowledgeAssetTransrepresentation.idl</w:t>
+        <w:t>https://www.omg.org/spec/API4KP/20210201/api.repository.artifact.idl</w:t>
       </w:r>
     </w:p>
     <w:p>
@@ -19296,7 +19296,7 @@
           <w:sz w:val="24"/>
         </w:rPr>
         <w:tab/>
-        <w:t>knowledgeReasoning.idl</w:t>
+        <w:t>surrogate.idl</w:t>
       </w:r>
       <w:r>
         <w:rPr>
@@ -19360,7 +19360,7 @@
         </w:rPr>
         <w:tab/>
         <w:tab/>
-        <w:t>https://www.omg.org/spec/API4KP/20210201/knowledgeReasoning.idl</w:t>
+        <w:t>https://www.omg.org/spec/API4KP/20210201/surrogate.idl</w:t>
       </w:r>
     </w:p>
     <w:p>
@@ -19425,7 +19425,7 @@
           <w:sz w:val="24"/>
         </w:rPr>
         <w:tab/>
-        <w:t>knowledgeAssetRepository.idl</w:t>
+        <w:t>api.inference.idl</w:t>
       </w:r>
       <w:r>
         <w:rPr>
@@ -19489,7 +19489,523 @@
         </w:rPr>
         <w:tab/>
         <w:tab/>
-        <w:t>https://www.omg.org/spec/API4KP/20210201/knowledgeAssetRepository.idl</w:t>
+        <w:t>https://www.omg.org/spec/API4KP/20210201/api.inference.idl</w:t>
+      </w:r>
+    </w:p>
+    <w:p>
+      <w:r>
+        <w:rPr>
+          <w:rFonts w:ascii="Times" w:hAnsi="Times" w:cs="Times" w:eastAsia="Times"/>
+          <w:b w:val="false"/>
+          <w:i w:val="false"/>
+          <w:sz w:val="24"/>
+        </w:rPr>
+        <w:cr/>
+        <w:tab/>
+        <w:t>Description:</w:t>
+      </w:r>
+      <w:r>
+        <w:rPr>
+          <w:rFonts w:ascii="Times" w:hAnsi="Times" w:cs="Times" w:eastAsia="Times"/>
+          <w:b w:val="false"/>
+          <w:i w:val="false"/>
+          <w:sz w:val="24"/>
+        </w:rPr>
+        <w:tab/>
+        <w:t>API4KP IDL files (.idl)</w:t>
+      </w:r>
+      <w:r>
+        <w:rPr>
+          <w:rFonts w:ascii="Times" w:hAnsi="Times" w:cs="Times" w:eastAsia="Times"/>
+          <w:b w:val="false"/>
+          <w:i w:val="false"/>
+          <w:sz w:val="24"/>
+        </w:rPr>
+        <w:cr/>
+        <w:tab/>
+        <w:t>Doc Number:</w:t>
+      </w:r>
+      <w:r>
+        <w:rPr>
+          <w:rFonts w:ascii="Times" w:hAnsi="Times" w:cs="Times" w:eastAsia="Times"/>
+          <w:b w:val="false"/>
+          <w:i w:val="false"/>
+          <w:sz w:val="24"/>
+        </w:rPr>
+        <w:tab/>
+        <w:t>ad/2021-02-07</w:t>
+      </w:r>
+      <w:r>
+        <w:rPr>
+          <w:rFonts w:ascii="Times" w:hAnsi="Times" w:cs="Times" w:eastAsia="Times"/>
+          <w:b w:val="false"/>
+          <w:i w:val="false"/>
+          <w:sz w:val="24"/>
+        </w:rPr>
+        <w:cr/>
+        <w:tab/>
+        <w:t>Filename:</w:t>
+      </w:r>
+      <w:r>
+        <w:rPr>
+          <w:rFonts w:ascii="Times" w:hAnsi="Times" w:cs="Times" w:eastAsia="Times"/>
+          <w:b w:val="false"/>
+          <w:i w:val="false"/>
+          <w:sz w:val="24"/>
+        </w:rPr>
+        <w:tab/>
+        <w:t>api.knowledgebase.idl</w:t>
+      </w:r>
+      <w:r>
+        <w:rPr>
+          <w:rFonts w:ascii="Times" w:hAnsi="Times" w:cs="Times" w:eastAsia="Times"/>
+          <w:b w:val="false"/>
+          <w:i w:val="false"/>
+          <w:sz w:val="24"/>
+        </w:rPr>
+        <w:cr/>
+        <w:tab/>
+        <w:t>Normative:</w:t>
+      </w:r>
+      <w:r>
+        <w:rPr>
+          <w:rFonts w:ascii="Times" w:hAnsi="Times" w:cs="Times" w:eastAsia="Times"/>
+          <w:b w:val="false"/>
+          <w:i w:val="false"/>
+          <w:sz w:val="24"/>
+        </w:rPr>
+        <w:tab/>
+        <w:t>Yes</w:t>
+      </w:r>
+      <w:r>
+        <w:rPr>
+          <w:rFonts w:ascii="Times" w:hAnsi="Times" w:cs="Times" w:eastAsia="Times"/>
+          <w:b w:val="false"/>
+          <w:i w:val="false"/>
+          <w:sz w:val="24"/>
+        </w:rPr>
+        <w:cr/>
+        <w:tab/>
+        <w:t>Dependencies:</w:t>
+      </w:r>
+      <w:r>
+        <w:rPr>
+          <w:rFonts w:ascii="Times" w:hAnsi="Times" w:cs="Times" w:eastAsia="Times"/>
+          <w:b w:val="false"/>
+          <w:i w:val="false"/>
+          <w:sz w:val="24"/>
+        </w:rPr>
+        <w:tab/>
+        <w:t>none</w:t>
+      </w:r>
+      <w:r>
+        <w:rPr>
+          <w:rFonts w:ascii="Times" w:hAnsi="Times" w:cs="Times" w:eastAsia="Times"/>
+          <w:b w:val="false"/>
+          <w:i w:val="false"/>
+          <w:sz w:val="24"/>
+        </w:rPr>
+        <w:cr/>
+        <w:tab/>
+        <w:t>URL:</w:t>
+      </w:r>
+      <w:r>
+        <w:rPr>
+          <w:rFonts w:ascii="Times" w:hAnsi="Times" w:cs="Times" w:eastAsia="Times"/>
+          <w:b w:val="false"/>
+          <w:i w:val="false"/>
+          <w:sz w:val="24"/>
+        </w:rPr>
+        <w:tab/>
+        <w:tab/>
+        <w:t>https://www.omg.org/spec/API4KP/20210201/api.knowledgebase.idl</w:t>
+      </w:r>
+    </w:p>
+    <w:p>
+      <w:r>
+        <w:rPr>
+          <w:rFonts w:ascii="Times" w:hAnsi="Times" w:cs="Times" w:eastAsia="Times"/>
+          <w:b w:val="false"/>
+          <w:i w:val="false"/>
+          <w:sz w:val="24"/>
+        </w:rPr>
+        <w:cr/>
+        <w:tab/>
+        <w:t>Description:</w:t>
+      </w:r>
+      <w:r>
+        <w:rPr>
+          <w:rFonts w:ascii="Times" w:hAnsi="Times" w:cs="Times" w:eastAsia="Times"/>
+          <w:b w:val="false"/>
+          <w:i w:val="false"/>
+          <w:sz w:val="24"/>
+        </w:rPr>
+        <w:tab/>
+        <w:t>API4KP IDL files (.idl)</w:t>
+      </w:r>
+      <w:r>
+        <w:rPr>
+          <w:rFonts w:ascii="Times" w:hAnsi="Times" w:cs="Times" w:eastAsia="Times"/>
+          <w:b w:val="false"/>
+          <w:i w:val="false"/>
+          <w:sz w:val="24"/>
+        </w:rPr>
+        <w:cr/>
+        <w:tab/>
+        <w:t>Doc Number:</w:t>
+      </w:r>
+      <w:r>
+        <w:rPr>
+          <w:rFonts w:ascii="Times" w:hAnsi="Times" w:cs="Times" w:eastAsia="Times"/>
+          <w:b w:val="false"/>
+          <w:i w:val="false"/>
+          <w:sz w:val="24"/>
+        </w:rPr>
+        <w:tab/>
+        <w:t>ad/2021-02-07</w:t>
+      </w:r>
+      <w:r>
+        <w:rPr>
+          <w:rFonts w:ascii="Times" w:hAnsi="Times" w:cs="Times" w:eastAsia="Times"/>
+          <w:b w:val="false"/>
+          <w:i w:val="false"/>
+          <w:sz w:val="24"/>
+        </w:rPr>
+        <w:cr/>
+        <w:tab/>
+        <w:t>Filename:</w:t>
+      </w:r>
+      <w:r>
+        <w:rPr>
+          <w:rFonts w:ascii="Times" w:hAnsi="Times" w:cs="Times" w:eastAsia="Times"/>
+          <w:b w:val="false"/>
+          <w:i w:val="false"/>
+          <w:sz w:val="24"/>
+        </w:rPr>
+        <w:tab/>
+        <w:t>services.idl</w:t>
+      </w:r>
+      <w:r>
+        <w:rPr>
+          <w:rFonts w:ascii="Times" w:hAnsi="Times" w:cs="Times" w:eastAsia="Times"/>
+          <w:b w:val="false"/>
+          <w:i w:val="false"/>
+          <w:sz w:val="24"/>
+        </w:rPr>
+        <w:cr/>
+        <w:tab/>
+        <w:t>Normative:</w:t>
+      </w:r>
+      <w:r>
+        <w:rPr>
+          <w:rFonts w:ascii="Times" w:hAnsi="Times" w:cs="Times" w:eastAsia="Times"/>
+          <w:b w:val="false"/>
+          <w:i w:val="false"/>
+          <w:sz w:val="24"/>
+        </w:rPr>
+        <w:tab/>
+        <w:t>Yes</w:t>
+      </w:r>
+      <w:r>
+        <w:rPr>
+          <w:rFonts w:ascii="Times" w:hAnsi="Times" w:cs="Times" w:eastAsia="Times"/>
+          <w:b w:val="false"/>
+          <w:i w:val="false"/>
+          <w:sz w:val="24"/>
+        </w:rPr>
+        <w:cr/>
+        <w:tab/>
+        <w:t>Dependencies:</w:t>
+      </w:r>
+      <w:r>
+        <w:rPr>
+          <w:rFonts w:ascii="Times" w:hAnsi="Times" w:cs="Times" w:eastAsia="Times"/>
+          <w:b w:val="false"/>
+          <w:i w:val="false"/>
+          <w:sz w:val="24"/>
+        </w:rPr>
+        <w:tab/>
+        <w:t>none</w:t>
+      </w:r>
+      <w:r>
+        <w:rPr>
+          <w:rFonts w:ascii="Times" w:hAnsi="Times" w:cs="Times" w:eastAsia="Times"/>
+          <w:b w:val="false"/>
+          <w:i w:val="false"/>
+          <w:sz w:val="24"/>
+        </w:rPr>
+        <w:cr/>
+        <w:tab/>
+        <w:t>URL:</w:t>
+      </w:r>
+      <w:r>
+        <w:rPr>
+          <w:rFonts w:ascii="Times" w:hAnsi="Times" w:cs="Times" w:eastAsia="Times"/>
+          <w:b w:val="false"/>
+          <w:i w:val="false"/>
+          <w:sz w:val="24"/>
+        </w:rPr>
+        <w:tab/>
+        <w:tab/>
+        <w:t>https://www.omg.org/spec/API4KP/20210201/services.idl</w:t>
+      </w:r>
+    </w:p>
+    <w:p>
+      <w:r>
+        <w:rPr>
+          <w:rFonts w:ascii="Times" w:hAnsi="Times" w:cs="Times" w:eastAsia="Times"/>
+          <w:b w:val="false"/>
+          <w:i w:val="false"/>
+          <w:sz w:val="24"/>
+        </w:rPr>
+        <w:cr/>
+        <w:tab/>
+        <w:t>Description:</w:t>
+      </w:r>
+      <w:r>
+        <w:rPr>
+          <w:rFonts w:ascii="Times" w:hAnsi="Times" w:cs="Times" w:eastAsia="Times"/>
+          <w:b w:val="false"/>
+          <w:i w:val="false"/>
+          <w:sz w:val="24"/>
+        </w:rPr>
+        <w:tab/>
+        <w:t>API4KP IDL files (.idl)</w:t>
+      </w:r>
+      <w:r>
+        <w:rPr>
+          <w:rFonts w:ascii="Times" w:hAnsi="Times" w:cs="Times" w:eastAsia="Times"/>
+          <w:b w:val="false"/>
+          <w:i w:val="false"/>
+          <w:sz w:val="24"/>
+        </w:rPr>
+        <w:cr/>
+        <w:tab/>
+        <w:t>Doc Number:</w:t>
+      </w:r>
+      <w:r>
+        <w:rPr>
+          <w:rFonts w:ascii="Times" w:hAnsi="Times" w:cs="Times" w:eastAsia="Times"/>
+          <w:b w:val="false"/>
+          <w:i w:val="false"/>
+          <w:sz w:val="24"/>
+        </w:rPr>
+        <w:tab/>
+        <w:t>ad/2021-02-07</w:t>
+      </w:r>
+      <w:r>
+        <w:rPr>
+          <w:rFonts w:ascii="Times" w:hAnsi="Times" w:cs="Times" w:eastAsia="Times"/>
+          <w:b w:val="false"/>
+          <w:i w:val="false"/>
+          <w:sz w:val="24"/>
+        </w:rPr>
+        <w:cr/>
+        <w:tab/>
+        <w:t>Filename:</w:t>
+      </w:r>
+      <w:r>
+        <w:rPr>
+          <w:rFonts w:ascii="Times" w:hAnsi="Times" w:cs="Times" w:eastAsia="Times"/>
+          <w:b w:val="false"/>
+          <w:i w:val="false"/>
+          <w:sz w:val="24"/>
+        </w:rPr>
+        <w:tab/>
+        <w:t>datatypes.idl</w:t>
+      </w:r>
+      <w:r>
+        <w:rPr>
+          <w:rFonts w:ascii="Times" w:hAnsi="Times" w:cs="Times" w:eastAsia="Times"/>
+          <w:b w:val="false"/>
+          <w:i w:val="false"/>
+          <w:sz w:val="24"/>
+        </w:rPr>
+        <w:cr/>
+        <w:tab/>
+        <w:t>Normative:</w:t>
+      </w:r>
+      <w:r>
+        <w:rPr>
+          <w:rFonts w:ascii="Times" w:hAnsi="Times" w:cs="Times" w:eastAsia="Times"/>
+          <w:b w:val="false"/>
+          <w:i w:val="false"/>
+          <w:sz w:val="24"/>
+        </w:rPr>
+        <w:tab/>
+        <w:t>Yes</w:t>
+      </w:r>
+      <w:r>
+        <w:rPr>
+          <w:rFonts w:ascii="Times" w:hAnsi="Times" w:cs="Times" w:eastAsia="Times"/>
+          <w:b w:val="false"/>
+          <w:i w:val="false"/>
+          <w:sz w:val="24"/>
+        </w:rPr>
+        <w:cr/>
+        <w:tab/>
+        <w:t>Dependencies:</w:t>
+      </w:r>
+      <w:r>
+        <w:rPr>
+          <w:rFonts w:ascii="Times" w:hAnsi="Times" w:cs="Times" w:eastAsia="Times"/>
+          <w:b w:val="false"/>
+          <w:i w:val="false"/>
+          <w:sz w:val="24"/>
+        </w:rPr>
+        <w:tab/>
+        <w:t>none</w:t>
+      </w:r>
+      <w:r>
+        <w:rPr>
+          <w:rFonts w:ascii="Times" w:hAnsi="Times" w:cs="Times" w:eastAsia="Times"/>
+          <w:b w:val="false"/>
+          <w:i w:val="false"/>
+          <w:sz w:val="24"/>
+        </w:rPr>
+        <w:cr/>
+        <w:tab/>
+        <w:t>URL:</w:t>
+      </w:r>
+      <w:r>
+        <w:rPr>
+          <w:rFonts w:ascii="Times" w:hAnsi="Times" w:cs="Times" w:eastAsia="Times"/>
+          <w:b w:val="false"/>
+          <w:i w:val="false"/>
+          <w:sz w:val="24"/>
+        </w:rPr>
+        <w:tab/>
+        <w:tab/>
+        <w:t>https://www.omg.org/spec/API4KP/20210201/datatypes.idl</w:t>
+      </w:r>
+    </w:p>
+    <w:p>
+      <w:r>
+        <w:rPr>
+          <w:rFonts w:ascii="Times" w:hAnsi="Times" w:cs="Times" w:eastAsia="Times"/>
+          <w:b w:val="false"/>
+          <w:i w:val="false"/>
+          <w:sz w:val="24"/>
+        </w:rPr>
+        <w:cr/>
+        <w:tab/>
+        <w:t>Description:</w:t>
+      </w:r>
+      <w:r>
+        <w:rPr>
+          <w:rFonts w:ascii="Times" w:hAnsi="Times" w:cs="Times" w:eastAsia="Times"/>
+          <w:b w:val="false"/>
+          <w:i w:val="false"/>
+          <w:sz w:val="24"/>
+        </w:rPr>
+        <w:tab/>
+        <w:t>API4KP IDL files (.idl)</w:t>
+      </w:r>
+      <w:r>
+        <w:rPr>
+          <w:rFonts w:ascii="Times" w:hAnsi="Times" w:cs="Times" w:eastAsia="Times"/>
+          <w:b w:val="false"/>
+          <w:i w:val="false"/>
+          <w:sz w:val="24"/>
+        </w:rPr>
+        <w:cr/>
+        <w:tab/>
+        <w:t>Doc Number:</w:t>
+      </w:r>
+      <w:r>
+        <w:rPr>
+          <w:rFonts w:ascii="Times" w:hAnsi="Times" w:cs="Times" w:eastAsia="Times"/>
+          <w:b w:val="false"/>
+          <w:i w:val="false"/>
+          <w:sz w:val="24"/>
+        </w:rPr>
+        <w:tab/>
+        <w:t>ad/2021-02-07</w:t>
+      </w:r>
+      <w:r>
+        <w:rPr>
+          <w:rFonts w:ascii="Times" w:hAnsi="Times" w:cs="Times" w:eastAsia="Times"/>
+          <w:b w:val="false"/>
+          <w:i w:val="false"/>
+          <w:sz w:val="24"/>
+        </w:rPr>
+        <w:cr/>
+        <w:tab/>
+        <w:t>Filename:</w:t>
+      </w:r>
+      <w:r>
+        <w:rPr>
+          <w:rFonts w:ascii="Times" w:hAnsi="Times" w:cs="Times" w:eastAsia="Times"/>
+          <w:b w:val="false"/>
+          <w:i w:val="false"/>
+          <w:sz w:val="24"/>
+        </w:rPr>
+        <w:tab/>
+        <w:t>api.transrepresentation.idl</w:t>
+      </w:r>
+      <w:r>
+        <w:rPr>
+          <w:rFonts w:ascii="Times" w:hAnsi="Times" w:cs="Times" w:eastAsia="Times"/>
+          <w:b w:val="false"/>
+          <w:i w:val="false"/>
+          <w:sz w:val="24"/>
+        </w:rPr>
+        <w:cr/>
+        <w:tab/>
+        <w:t>Normative:</w:t>
+      </w:r>
+      <w:r>
+        <w:rPr>
+          <w:rFonts w:ascii="Times" w:hAnsi="Times" w:cs="Times" w:eastAsia="Times"/>
+          <w:b w:val="false"/>
+          <w:i w:val="false"/>
+          <w:sz w:val="24"/>
+        </w:rPr>
+        <w:tab/>
+        <w:t>Yes</w:t>
+      </w:r>
+      <w:r>
+        <w:rPr>
+          <w:rFonts w:ascii="Times" w:hAnsi="Times" w:cs="Times" w:eastAsia="Times"/>
+          <w:b w:val="false"/>
+          <w:i w:val="false"/>
+          <w:sz w:val="24"/>
+        </w:rPr>
+        <w:cr/>
+        <w:tab/>
+        <w:t>Dependencies:</w:t>
+      </w:r>
+      <w:r>
+        <w:rPr>
+          <w:rFonts w:ascii="Times" w:hAnsi="Times" w:cs="Times" w:eastAsia="Times"/>
+          <w:b w:val="false"/>
+          <w:i w:val="false"/>
+          <w:sz w:val="24"/>
+        </w:rPr>
+        <w:tab/>
+        <w:t>none</w:t>
+      </w:r>
+      <w:r>
+        <w:rPr>
+          <w:rFonts w:ascii="Times" w:hAnsi="Times" w:cs="Times" w:eastAsia="Times"/>
+          <w:b w:val="false"/>
+          <w:i w:val="false"/>
+          <w:sz w:val="24"/>
+        </w:rPr>
+        <w:cr/>
+        <w:tab/>
+        <w:t>URL:</w:t>
+      </w:r>
+      <w:r>
+        <w:rPr>
+          <w:rFonts w:ascii="Times" w:hAnsi="Times" w:cs="Times" w:eastAsia="Times"/>
+          <w:b w:val="false"/>
+          <w:i w:val="false"/>
+          <w:sz w:val="24"/>
+        </w:rPr>
+        <w:tab/>
+        <w:tab/>
+        <w:t>https://www.omg.org/spec/API4KP/20210201/api.transrepresentation.idl</w:t>
       </w:r>
     </w:p>
     <w:p>

</xml_diff>